<commit_message>
added: -base and basic structure of site -husekeeping files necessary for django side
</commit_message>
<xml_diff>
--- a/Documentation.docx
+++ b/Documentation.docx
@@ -270,9 +270,9 @@
         <mc:AlternateContent>
           <mc:Choice Requires="wps">
             <w:drawing>
-              <wp:inline distT="0" distB="0" distL="0" distR="0" wp14:anchorId="0E6CC362" wp14:editId="71C8EA10">
+              <wp:inline distT="0" distB="0" distL="0" distR="0" wp14:anchorId="0E6CC362" wp14:editId="2C526DA3">
                 <wp:extent cx="2133600" cy="342900"/>
-                <wp:effectExtent l="0" t="0" r="19050" b="19050"/>
+                <wp:effectExtent l="0" t="0" r="0" b="0"/>
                 <wp:docPr id="217" name="Text Box 2"/>
                 <wp:cNvGraphicFramePr>
                   <a:graphicFrameLocks xmlns:a="http://schemas.openxmlformats.org/drawingml/2006/main"/>
@@ -295,9 +295,7 @@
                           <a:srgbClr val="FFFFFF"/>
                         </a:solidFill>
                         <a:ln w="3175">
-                          <a:solidFill>
-                            <a:srgbClr val="000000"/>
-                          </a:solidFill>
+                          <a:noFill/>
                           <a:miter lim="800000"/>
                           <a:headEnd/>
                           <a:tailEnd/>
@@ -315,30 +313,8 @@
                               <w:rPr>
                                 <w:rFonts w:ascii="Consolas" w:hAnsi="Consolas"/>
                               </w:rPr>
-                              <w:t>python -</w:t>
+                              <w:t>python -mvenv Face_Simenv</w:t>
                             </w:r>
-                            <w:proofErr w:type="spellStart"/>
-                            <w:r>
-                              <w:rPr>
-                                <w:rFonts w:ascii="Consolas" w:hAnsi="Consolas"/>
-                              </w:rPr>
-                              <w:t>mvenv</w:t>
-                            </w:r>
-                            <w:proofErr w:type="spellEnd"/>
-                            <w:r>
-                              <w:rPr>
-                                <w:rFonts w:ascii="Consolas" w:hAnsi="Consolas"/>
-                              </w:rPr>
-                              <w:t xml:space="preserve"> </w:t>
-                            </w:r>
-                            <w:proofErr w:type="spellStart"/>
-                            <w:r>
-                              <w:rPr>
-                                <w:rFonts w:ascii="Consolas" w:hAnsi="Consolas"/>
-                              </w:rPr>
-                              <w:t>Face_Simenv</w:t>
-                            </w:r>
-                            <w:proofErr w:type="spellEnd"/>
                           </w:p>
                         </w:txbxContent>
                       </wps:txbx>
@@ -357,7 +333,7 @@
                 <v:stroke joinstyle="miter"/>
                 <v:path gradientshapeok="t" o:connecttype="rect"/>
               </v:shapetype>
-              <v:shape id="Text Box 2" o:spid="_x0000_s1026" type="#_x0000_t202" style="width:168pt;height:27pt;visibility:visible;mso-wrap-style:square;mso-left-percent:-10001;mso-top-percent:-10001;mso-position-horizontal:absolute;mso-position-horizontal-relative:char;mso-position-vertical:absolute;mso-position-vertical-relative:line;mso-left-percent:-10001;mso-top-percent:-10001;v-text-anchor:top" o:gfxdata="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" strokeweight=".25pt">
+              <v:shape id="Text Box 2" o:spid="_x0000_s1026" type="#_x0000_t202" style="width:168pt;height:27pt;visibility:visible;mso-wrap-style:square;mso-left-percent:-10001;mso-top-percent:-10001;mso-position-horizontal:absolute;mso-position-horizontal-relative:char;mso-position-vertical:absolute;mso-position-vertical-relative:line;mso-left-percent:-10001;mso-top-percent:-10001;v-text-anchor:top" o:gfxdata="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" stroked="f" strokeweight=".25pt">
                 <v:textbox>
                   <w:txbxContent>
                     <w:p>
@@ -370,30 +346,8 @@
                         <w:rPr>
                           <w:rFonts w:ascii="Consolas" w:hAnsi="Consolas"/>
                         </w:rPr>
-                        <w:t>python -</w:t>
+                        <w:t>python -mvenv Face_Simenv</w:t>
                       </w:r>
-                      <w:proofErr w:type="spellStart"/>
-                      <w:r>
-                        <w:rPr>
-                          <w:rFonts w:ascii="Consolas" w:hAnsi="Consolas"/>
-                        </w:rPr>
-                        <w:t>mvenv</w:t>
-                      </w:r>
-                      <w:proofErr w:type="spellEnd"/>
-                      <w:r>
-                        <w:rPr>
-                          <w:rFonts w:ascii="Consolas" w:hAnsi="Consolas"/>
-                        </w:rPr>
-                        <w:t xml:space="preserve"> </w:t>
-                      </w:r>
-                      <w:proofErr w:type="spellStart"/>
-                      <w:r>
-                        <w:rPr>
-                          <w:rFonts w:ascii="Consolas" w:hAnsi="Consolas"/>
-                        </w:rPr>
-                        <w:t>Face_Simenv</w:t>
-                      </w:r>
-                      <w:proofErr w:type="spellEnd"/>
                     </w:p>
                   </w:txbxContent>
                 </v:textbox>
@@ -436,9 +390,9 @@
         <mc:AlternateContent>
           <mc:Choice Requires="wps">
             <w:drawing>
-              <wp:inline distT="0" distB="0" distL="0" distR="0" wp14:anchorId="1DC366B4" wp14:editId="166BF5DB">
+              <wp:inline distT="0" distB="0" distL="0" distR="0" wp14:anchorId="1DC366B4" wp14:editId="0A06F733">
                 <wp:extent cx="2651760" cy="289560"/>
-                <wp:effectExtent l="0" t="0" r="15240" b="15240"/>
+                <wp:effectExtent l="0" t="0" r="0" b="0"/>
                 <wp:docPr id="1" name="Text Box 2"/>
                 <wp:cNvGraphicFramePr>
                   <a:graphicFrameLocks xmlns:a="http://schemas.openxmlformats.org/drawingml/2006/main"/>
@@ -461,9 +415,7 @@
                           <a:srgbClr val="FFFFFF"/>
                         </a:solidFill>
                         <a:ln w="9525">
-                          <a:solidFill>
-                            <a:srgbClr val="000000"/>
-                          </a:solidFill>
+                          <a:noFill/>
                           <a:miter lim="800000"/>
                           <a:headEnd/>
                           <a:tailEnd/>
@@ -477,28 +429,12 @@
                                 <w:rFonts w:ascii="Consolas" w:hAnsi="Consolas"/>
                               </w:rPr>
                             </w:pPr>
-                            <w:proofErr w:type="gramStart"/>
                             <w:r>
                               <w:rPr>
                                 <w:rFonts w:ascii="Consolas" w:hAnsi="Consolas"/>
                               </w:rPr>
-                              <w:t>.\</w:t>
+                              <w:t>.\Face_Simenv\Scripts\activate</w:t>
                             </w:r>
-                            <w:proofErr w:type="spellStart"/>
-                            <w:r>
-                              <w:rPr>
-                                <w:rFonts w:ascii="Consolas" w:hAnsi="Consolas"/>
-                              </w:rPr>
-                              <w:t>Face_Simenv</w:t>
-                            </w:r>
-                            <w:proofErr w:type="spellEnd"/>
-                            <w:r>
-                              <w:rPr>
-                                <w:rFonts w:ascii="Consolas" w:hAnsi="Consolas"/>
-                              </w:rPr>
-                              <w:t>\Scripts\activate</w:t>
-                            </w:r>
-                            <w:proofErr w:type="gramEnd"/>
                           </w:p>
                         </w:txbxContent>
                       </wps:txbx>
@@ -513,7 +449,7 @@
           </mc:Choice>
           <mc:Fallback>
             <w:pict>
-              <v:shape w14:anchorId="1DC366B4" id="_x0000_s1027" type="#_x0000_t202" style="width:208.8pt;height:22.8pt;visibility:visible;mso-wrap-style:square;mso-left-percent:-10001;mso-top-percent:-10001;mso-position-horizontal:absolute;mso-position-horizontal-relative:char;mso-position-vertical:absolute;mso-position-vertical-relative:line;mso-left-percent:-10001;mso-top-percent:-10001;v-text-anchor:top" o:gfxdata="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">
+              <v:shape w14:anchorId="1DC366B4" id="_x0000_s1027" type="#_x0000_t202" style="width:208.8pt;height:22.8pt;visibility:visible;mso-wrap-style:square;mso-left-percent:-10001;mso-top-percent:-10001;mso-position-horizontal:absolute;mso-position-horizontal-relative:char;mso-position-vertical:absolute;mso-position-vertical-relative:line;mso-left-percent:-10001;mso-top-percent:-10001;v-text-anchor:top" o:gfxdata="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" stroked="f">
                 <v:textbox>
                   <w:txbxContent>
                     <w:p>
@@ -522,28 +458,12 @@
                           <w:rFonts w:ascii="Consolas" w:hAnsi="Consolas"/>
                         </w:rPr>
                       </w:pPr>
-                      <w:proofErr w:type="gramStart"/>
                       <w:r>
                         <w:rPr>
                           <w:rFonts w:ascii="Consolas" w:hAnsi="Consolas"/>
                         </w:rPr>
-                        <w:t>.\</w:t>
+                        <w:t>.\Face_Simenv\Scripts\activate</w:t>
                       </w:r>
-                      <w:proofErr w:type="spellStart"/>
-                      <w:r>
-                        <w:rPr>
-                          <w:rFonts w:ascii="Consolas" w:hAnsi="Consolas"/>
-                        </w:rPr>
-                        <w:t>Face_Simenv</w:t>
-                      </w:r>
-                      <w:proofErr w:type="spellEnd"/>
-                      <w:r>
-                        <w:rPr>
-                          <w:rFonts w:ascii="Consolas" w:hAnsi="Consolas"/>
-                        </w:rPr>
-                        <w:t>\Scripts\activate</w:t>
-                      </w:r>
-                      <w:proofErr w:type="gramEnd"/>
                     </w:p>
                   </w:txbxContent>
                 </v:textbox>
@@ -579,9 +499,9 @@
         <mc:AlternateContent>
           <mc:Choice Requires="wps">
             <w:drawing>
-              <wp:inline distT="0" distB="0" distL="0" distR="0" wp14:anchorId="1FCA2746" wp14:editId="34EBB89F">
+              <wp:inline distT="0" distB="0" distL="0" distR="0" wp14:anchorId="1FCA2746" wp14:editId="259D29C6">
                 <wp:extent cx="5791200" cy="480060"/>
-                <wp:effectExtent l="0" t="0" r="19050" b="15240"/>
+                <wp:effectExtent l="0" t="0" r="0" b="0"/>
                 <wp:docPr id="2" name="Text Box 2"/>
                 <wp:cNvGraphicFramePr>
                   <a:graphicFrameLocks xmlns:a="http://schemas.openxmlformats.org/drawingml/2006/main"/>
@@ -604,9 +524,7 @@
                           <a:srgbClr val="FFFFFF"/>
                         </a:solidFill>
                         <a:ln w="9525">
-                          <a:solidFill>
-                            <a:srgbClr val="000000"/>
-                          </a:solidFill>
+                          <a:noFill/>
                           <a:miter lim="800000"/>
                           <a:headEnd/>
                           <a:tailEnd/>
@@ -628,151 +546,7 @@
                                 <w:sz w:val="18"/>
                                 <w:szCs w:val="18"/>
                               </w:rPr>
-                              <w:t xml:space="preserve">pip install </w:t>
-                            </w:r>
-                            <w:proofErr w:type="spellStart"/>
-                            <w:r>
-                              <w:rPr>
-                                <w:rFonts w:ascii="Consolas" w:hAnsi="Consolas"/>
-                                <w:sz w:val="18"/>
-                                <w:szCs w:val="18"/>
-                              </w:rPr>
-                              <w:t>opencv</w:t>
-                            </w:r>
-                            <w:proofErr w:type="spellEnd"/>
-                            <w:r>
-                              <w:rPr>
-                                <w:rFonts w:ascii="Consolas" w:hAnsi="Consolas"/>
-                                <w:sz w:val="18"/>
-                                <w:szCs w:val="18"/>
-                              </w:rPr>
-                              <w:t xml:space="preserve">-python matplotlib </w:t>
-                            </w:r>
-                            <w:proofErr w:type="spellStart"/>
-                            <w:r>
-                              <w:rPr>
-                                <w:rFonts w:ascii="Consolas" w:hAnsi="Consolas"/>
-                                <w:sz w:val="18"/>
-                                <w:szCs w:val="18"/>
-                              </w:rPr>
-                              <w:t>numpy</w:t>
-                            </w:r>
-                            <w:proofErr w:type="spellEnd"/>
-                            <w:r>
-                              <w:rPr>
-                                <w:rFonts w:ascii="Consolas" w:hAnsi="Consolas"/>
-                                <w:sz w:val="18"/>
-                                <w:szCs w:val="18"/>
-                              </w:rPr>
-                              <w:t xml:space="preserve"> </w:t>
-                            </w:r>
-                            <w:proofErr w:type="spellStart"/>
-                            <w:r>
-                              <w:rPr>
-                                <w:rFonts w:ascii="Consolas" w:hAnsi="Consolas"/>
-                                <w:sz w:val="18"/>
-                                <w:szCs w:val="18"/>
-                              </w:rPr>
-                              <w:t>scipy</w:t>
-                            </w:r>
-                            <w:proofErr w:type="spellEnd"/>
-                            <w:r>
-                              <w:rPr>
-                                <w:rFonts w:ascii="Consolas" w:hAnsi="Consolas"/>
-                                <w:sz w:val="18"/>
-                                <w:szCs w:val="18"/>
-                              </w:rPr>
-                              <w:t xml:space="preserve"> scikit-learn </w:t>
-                            </w:r>
-                            <w:proofErr w:type="spellStart"/>
-                            <w:r>
-                              <w:rPr>
-                                <w:rFonts w:ascii="Consolas" w:hAnsi="Consolas"/>
-                                <w:sz w:val="18"/>
-                                <w:szCs w:val="18"/>
-                              </w:rPr>
-                              <w:t>imutils</w:t>
-                            </w:r>
-                            <w:proofErr w:type="spellEnd"/>
-                            <w:r>
-                              <w:rPr>
-                                <w:rFonts w:ascii="Consolas" w:hAnsi="Consolas"/>
-                                <w:sz w:val="18"/>
-                                <w:szCs w:val="18"/>
-                              </w:rPr>
-                              <w:t xml:space="preserve"> </w:t>
-                            </w:r>
-                            <w:proofErr w:type="spellStart"/>
-                            <w:r>
-                              <w:rPr>
-                                <w:rFonts w:ascii="Consolas" w:hAnsi="Consolas"/>
-                                <w:sz w:val="18"/>
-                                <w:szCs w:val="18"/>
-                              </w:rPr>
-                              <w:t>face_recognition</w:t>
-                            </w:r>
-                            <w:proofErr w:type="spellEnd"/>
-                            <w:r>
-                              <w:rPr>
-                                <w:rFonts w:ascii="Consolas" w:hAnsi="Consolas"/>
-                                <w:sz w:val="18"/>
-                                <w:szCs w:val="18"/>
-                              </w:rPr>
-                              <w:t xml:space="preserve"> </w:t>
-                            </w:r>
-                            <w:proofErr w:type="spellStart"/>
-                            <w:r>
-                              <w:rPr>
-                                <w:rFonts w:ascii="Consolas" w:hAnsi="Consolas"/>
-                                <w:sz w:val="18"/>
-                                <w:szCs w:val="18"/>
-                              </w:rPr>
-                              <w:t>django</w:t>
-                            </w:r>
-                            <w:proofErr w:type="spellEnd"/>
-                            <w:r>
-                              <w:rPr>
-                                <w:rFonts w:ascii="Consolas" w:hAnsi="Consolas"/>
-                                <w:sz w:val="18"/>
-                                <w:szCs w:val="18"/>
-                              </w:rPr>
-                              <w:t xml:space="preserve"> </w:t>
-                            </w:r>
-                            <w:proofErr w:type="spellStart"/>
-                            <w:r>
-                              <w:rPr>
-                                <w:rFonts w:ascii="Consolas" w:hAnsi="Consolas"/>
-                                <w:sz w:val="18"/>
-                                <w:szCs w:val="18"/>
-                              </w:rPr>
-                              <w:t>djangorestframework</w:t>
-                            </w:r>
-                            <w:proofErr w:type="spellEnd"/>
-                            <w:r>
-                              <w:rPr>
-                                <w:rFonts w:ascii="Consolas" w:hAnsi="Consolas"/>
-                                <w:sz w:val="18"/>
-                                <w:szCs w:val="18"/>
-                              </w:rPr>
-                              <w:t xml:space="preserve"> markdown </w:t>
-                            </w:r>
-                            <w:proofErr w:type="spellStart"/>
-                            <w:r>
-                              <w:rPr>
-                                <w:rFonts w:ascii="Consolas" w:hAnsi="Consolas"/>
-                                <w:sz w:val="18"/>
-                                <w:szCs w:val="18"/>
-                              </w:rPr>
-                              <w:t>django</w:t>
-                            </w:r>
-                            <w:proofErr w:type="spellEnd"/>
-                            <w:r>
-                              <w:rPr>
-                                <w:rFonts w:ascii="Consolas" w:hAnsi="Consolas"/>
-                                <w:sz w:val="18"/>
-                                <w:szCs w:val="18"/>
-                              </w:rPr>
-                              <w:t>-filter</w:t>
+                              <w:t>pip install opencv-python matplotlib numpy scipy scikit-learn imutils face_recognition django djangorestframework markdown django-filter</w:t>
                             </w:r>
                           </w:p>
                         </w:txbxContent>
@@ -788,7 +562,7 @@
           </mc:Choice>
           <mc:Fallback>
             <w:pict>
-              <v:shape w14:anchorId="1FCA2746" id="_x0000_s1028" type="#_x0000_t202" style="width:456pt;height:37.8pt;visibility:visible;mso-wrap-style:square;mso-left-percent:-10001;mso-top-percent:-10001;mso-position-horizontal:absolute;mso-position-horizontal-relative:char;mso-position-vertical:absolute;mso-position-vertical-relative:line;mso-left-percent:-10001;mso-top-percent:-10001;v-text-anchor:top" o:gfxdata="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">
+              <v:shape w14:anchorId="1FCA2746" id="_x0000_s1028" type="#_x0000_t202" style="width:456pt;height:37.8pt;visibility:visible;mso-wrap-style:square;mso-left-percent:-10001;mso-top-percent:-10001;mso-position-horizontal:absolute;mso-position-horizontal-relative:char;mso-position-vertical:absolute;mso-position-vertical-relative:line;mso-left-percent:-10001;mso-top-percent:-10001;v-text-anchor:top" o:gfxdata="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" stroked="f">
                 <v:textbox>
                   <w:txbxContent>
                     <w:p>
@@ -805,151 +579,7 @@
                           <w:sz w:val="18"/>
                           <w:szCs w:val="18"/>
                         </w:rPr>
-                        <w:t xml:space="preserve">pip install </w:t>
-                      </w:r>
-                      <w:proofErr w:type="spellStart"/>
-                      <w:r>
-                        <w:rPr>
-                          <w:rFonts w:ascii="Consolas" w:hAnsi="Consolas"/>
-                          <w:sz w:val="18"/>
-                          <w:szCs w:val="18"/>
-                        </w:rPr>
-                        <w:t>opencv</w:t>
-                      </w:r>
-                      <w:proofErr w:type="spellEnd"/>
-                      <w:r>
-                        <w:rPr>
-                          <w:rFonts w:ascii="Consolas" w:hAnsi="Consolas"/>
-                          <w:sz w:val="18"/>
-                          <w:szCs w:val="18"/>
-                        </w:rPr>
-                        <w:t xml:space="preserve">-python matplotlib </w:t>
-                      </w:r>
-                      <w:proofErr w:type="spellStart"/>
-                      <w:r>
-                        <w:rPr>
-                          <w:rFonts w:ascii="Consolas" w:hAnsi="Consolas"/>
-                          <w:sz w:val="18"/>
-                          <w:szCs w:val="18"/>
-                        </w:rPr>
-                        <w:t>numpy</w:t>
-                      </w:r>
-                      <w:proofErr w:type="spellEnd"/>
-                      <w:r>
-                        <w:rPr>
-                          <w:rFonts w:ascii="Consolas" w:hAnsi="Consolas"/>
-                          <w:sz w:val="18"/>
-                          <w:szCs w:val="18"/>
-                        </w:rPr>
-                        <w:t xml:space="preserve"> </w:t>
-                      </w:r>
-                      <w:proofErr w:type="spellStart"/>
-                      <w:r>
-                        <w:rPr>
-                          <w:rFonts w:ascii="Consolas" w:hAnsi="Consolas"/>
-                          <w:sz w:val="18"/>
-                          <w:szCs w:val="18"/>
-                        </w:rPr>
-                        <w:t>scipy</w:t>
-                      </w:r>
-                      <w:proofErr w:type="spellEnd"/>
-                      <w:r>
-                        <w:rPr>
-                          <w:rFonts w:ascii="Consolas" w:hAnsi="Consolas"/>
-                          <w:sz w:val="18"/>
-                          <w:szCs w:val="18"/>
-                        </w:rPr>
-                        <w:t xml:space="preserve"> scikit-learn </w:t>
-                      </w:r>
-                      <w:proofErr w:type="spellStart"/>
-                      <w:r>
-                        <w:rPr>
-                          <w:rFonts w:ascii="Consolas" w:hAnsi="Consolas"/>
-                          <w:sz w:val="18"/>
-                          <w:szCs w:val="18"/>
-                        </w:rPr>
-                        <w:t>imutils</w:t>
-                      </w:r>
-                      <w:proofErr w:type="spellEnd"/>
-                      <w:r>
-                        <w:rPr>
-                          <w:rFonts w:ascii="Consolas" w:hAnsi="Consolas"/>
-                          <w:sz w:val="18"/>
-                          <w:szCs w:val="18"/>
-                        </w:rPr>
-                        <w:t xml:space="preserve"> </w:t>
-                      </w:r>
-                      <w:proofErr w:type="spellStart"/>
-                      <w:r>
-                        <w:rPr>
-                          <w:rFonts w:ascii="Consolas" w:hAnsi="Consolas"/>
-                          <w:sz w:val="18"/>
-                          <w:szCs w:val="18"/>
-                        </w:rPr>
-                        <w:t>face_recognition</w:t>
-                      </w:r>
-                      <w:proofErr w:type="spellEnd"/>
-                      <w:r>
-                        <w:rPr>
-                          <w:rFonts w:ascii="Consolas" w:hAnsi="Consolas"/>
-                          <w:sz w:val="18"/>
-                          <w:szCs w:val="18"/>
-                        </w:rPr>
-                        <w:t xml:space="preserve"> </w:t>
-                      </w:r>
-                      <w:proofErr w:type="spellStart"/>
-                      <w:r>
-                        <w:rPr>
-                          <w:rFonts w:ascii="Consolas" w:hAnsi="Consolas"/>
-                          <w:sz w:val="18"/>
-                          <w:szCs w:val="18"/>
-                        </w:rPr>
-                        <w:t>django</w:t>
-                      </w:r>
-                      <w:proofErr w:type="spellEnd"/>
-                      <w:r>
-                        <w:rPr>
-                          <w:rFonts w:ascii="Consolas" w:hAnsi="Consolas"/>
-                          <w:sz w:val="18"/>
-                          <w:szCs w:val="18"/>
-                        </w:rPr>
-                        <w:t xml:space="preserve"> </w:t>
-                      </w:r>
-                      <w:proofErr w:type="spellStart"/>
-                      <w:r>
-                        <w:rPr>
-                          <w:rFonts w:ascii="Consolas" w:hAnsi="Consolas"/>
-                          <w:sz w:val="18"/>
-                          <w:szCs w:val="18"/>
-                        </w:rPr>
-                        <w:t>djangorestframework</w:t>
-                      </w:r>
-                      <w:proofErr w:type="spellEnd"/>
-                      <w:r>
-                        <w:rPr>
-                          <w:rFonts w:ascii="Consolas" w:hAnsi="Consolas"/>
-                          <w:sz w:val="18"/>
-                          <w:szCs w:val="18"/>
-                        </w:rPr>
-                        <w:t xml:space="preserve"> markdown </w:t>
-                      </w:r>
-                      <w:proofErr w:type="spellStart"/>
-                      <w:r>
-                        <w:rPr>
-                          <w:rFonts w:ascii="Consolas" w:hAnsi="Consolas"/>
-                          <w:sz w:val="18"/>
-                          <w:szCs w:val="18"/>
-                        </w:rPr>
-                        <w:t>django</w:t>
-                      </w:r>
-                      <w:proofErr w:type="spellEnd"/>
-                      <w:r>
-                        <w:rPr>
-                          <w:rFonts w:ascii="Consolas" w:hAnsi="Consolas"/>
-                          <w:sz w:val="18"/>
-                          <w:szCs w:val="18"/>
-                        </w:rPr>
-                        <w:t>-filter</w:t>
+                        <w:t>pip install opencv-python matplotlib numpy scipy scikit-learn imutils face_recognition django djangorestframework markdown django-filter</w:t>
                       </w:r>
                     </w:p>
                   </w:txbxContent>
@@ -959,6 +589,278 @@
             </w:pict>
           </mc:Fallback>
         </mc:AlternateContent>
+      </w:r>
+    </w:p>
+    <w:p>
+      <w:pPr>
+        <w:pStyle w:val="ListParagraph"/>
+        <w:numPr>
+          <w:ilvl w:val="0"/>
+          <w:numId w:val="4"/>
+        </w:numPr>
+        <w:rPr>
+          <w:i/>
+          <w:iCs/>
+        </w:rPr>
+      </w:pPr>
+      <w:r>
+        <w:t>If face_recognition isn’t intalled, download python executable and C++ executable using Visual studio</w:t>
+      </w:r>
+    </w:p>
+    <w:p>
+      <w:pPr>
+        <w:pStyle w:val="ListParagraph"/>
+        <w:numPr>
+          <w:ilvl w:val="0"/>
+          <w:numId w:val="4"/>
+        </w:numPr>
+        <w:rPr>
+          <w:i/>
+          <w:iCs/>
+        </w:rPr>
+      </w:pPr>
+      <w:r>
+        <w:t>Start a new project using the following command:</w:t>
+      </w:r>
+      <w:r>
+        <w:rPr>
+          <w:noProof/>
+        </w:rPr>
+        <w:t xml:space="preserve"> </w:t>
+      </w:r>
+      <w:r>
+        <w:rPr>
+          <w:noProof/>
+        </w:rPr>
+        <mc:AlternateContent>
+          <mc:Choice Requires="wps">
+            <w:drawing>
+              <wp:inline distT="0" distB="0" distL="0" distR="0" wp14:anchorId="3AEC5C83" wp14:editId="6705540B">
+                <wp:extent cx="3566160" cy="274320"/>
+                <wp:effectExtent l="0" t="0" r="0" b="0"/>
+                <wp:docPr id="3" name="Text Box 2"/>
+                <wp:cNvGraphicFramePr>
+                  <a:graphicFrameLocks xmlns:a="http://schemas.openxmlformats.org/drawingml/2006/main"/>
+                </wp:cNvGraphicFramePr>
+                <a:graphic xmlns:a="http://schemas.openxmlformats.org/drawingml/2006/main">
+                  <a:graphicData uri="http://schemas.microsoft.com/office/word/2010/wordprocessingShape">
+                    <wps:wsp>
+                      <wps:cNvSpPr txBox="1">
+                        <a:spLocks noChangeArrowheads="1"/>
+                      </wps:cNvSpPr>
+                      <wps:spPr bwMode="auto">
+                        <a:xfrm>
+                          <a:off x="0" y="0"/>
+                          <a:ext cx="3566160" cy="274320"/>
+                        </a:xfrm>
+                        <a:prstGeom prst="rect">
+                          <a:avLst/>
+                        </a:prstGeom>
+                        <a:solidFill>
+                          <a:srgbClr val="FFFFFF"/>
+                        </a:solidFill>
+                        <a:ln w="9525">
+                          <a:noFill/>
+                          <a:miter lim="800000"/>
+                          <a:headEnd/>
+                          <a:tailEnd/>
+                        </a:ln>
+                      </wps:spPr>
+                      <wps:txbx>
+                        <w:txbxContent>
+                          <w:p>
+                            <w:pPr>
+                              <w:rPr>
+                                <w:rFonts w:ascii="Consolas" w:hAnsi="Consolas"/>
+                              </w:rPr>
+                            </w:pPr>
+                            <w:r>
+                              <w:rPr>
+                                <w:rFonts w:ascii="Consolas" w:hAnsi="Consolas"/>
+                              </w:rPr>
+                              <w:t>Django-admin startproject face_similarity</w:t>
+                            </w:r>
+                          </w:p>
+                        </w:txbxContent>
+                      </wps:txbx>
+                      <wps:bodyPr rot="0" vert="horz" wrap="square" lIns="91440" tIns="45720" rIns="91440" bIns="45720" anchor="t" anchorCtr="0">
+                        <a:noAutofit/>
+                      </wps:bodyPr>
+                    </wps:wsp>
+                  </a:graphicData>
+                </a:graphic>
+              </wp:inline>
+            </w:drawing>
+          </mc:Choice>
+          <mc:Fallback>
+            <w:pict>
+              <v:shape w14:anchorId="3AEC5C83" id="_x0000_s1029" type="#_x0000_t202" style="width:280.8pt;height:21.6pt;visibility:visible;mso-wrap-style:square;mso-left-percent:-10001;mso-top-percent:-10001;mso-position-horizontal:absolute;mso-position-horizontal-relative:char;mso-position-vertical:absolute;mso-position-vertical-relative:line;mso-left-percent:-10001;mso-top-percent:-10001;v-text-anchor:top" o:gfxdata="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" stroked="f">
+                <v:textbox>
+                  <w:txbxContent>
+                    <w:p>
+                      <w:pPr>
+                        <w:rPr>
+                          <w:rFonts w:ascii="Consolas" w:hAnsi="Consolas"/>
+                        </w:rPr>
+                      </w:pPr>
+                      <w:r>
+                        <w:rPr>
+                          <w:rFonts w:ascii="Consolas" w:hAnsi="Consolas"/>
+                        </w:rPr>
+                        <w:t>Django-admin startproject face_similarity</w:t>
+                      </w:r>
+                    </w:p>
+                  </w:txbxContent>
+                </v:textbox>
+                <w10:anchorlock/>
+              </v:shape>
+            </w:pict>
+          </mc:Fallback>
+        </mc:AlternateContent>
+      </w:r>
+    </w:p>
+    <w:p>
+      <w:pPr>
+        <w:pStyle w:val="ListParagraph"/>
+        <w:numPr>
+          <w:ilvl w:val="0"/>
+          <w:numId w:val="4"/>
+        </w:numPr>
+        <w:rPr>
+          <w:i/>
+          <w:iCs/>
+        </w:rPr>
+      </w:pPr>
+      <w:r>
+        <w:rPr>
+          <w:noProof/>
+        </w:rPr>
+        <w:t>Start a new app using the command:</w:t>
+      </w:r>
+      <w:r>
+        <w:rPr>
+          <w:noProof/>
+        </w:rPr>
+        <w:br/>
+      </w:r>
+      <w:r>
+        <w:rPr>
+          <w:noProof/>
+        </w:rPr>
+        <w:t xml:space="preserve"> </w:t>
+      </w:r>
+      <w:r>
+        <w:rPr>
+          <w:noProof/>
+        </w:rPr>
+        <mc:AlternateContent>
+          <mc:Choice Requires="wps">
+            <w:drawing>
+              <wp:inline distT="0" distB="0" distL="0" distR="0" wp14:anchorId="35A4EA7E" wp14:editId="2B7EF9E5">
+                <wp:extent cx="1897380" cy="297180"/>
+                <wp:effectExtent l="0" t="0" r="7620" b="7620"/>
+                <wp:docPr id="4" name="Text Box 2"/>
+                <wp:cNvGraphicFramePr>
+                  <a:graphicFrameLocks xmlns:a="http://schemas.openxmlformats.org/drawingml/2006/main"/>
+                </wp:cNvGraphicFramePr>
+                <a:graphic xmlns:a="http://schemas.openxmlformats.org/drawingml/2006/main">
+                  <a:graphicData uri="http://schemas.microsoft.com/office/word/2010/wordprocessingShape">
+                    <wps:wsp>
+                      <wps:cNvSpPr txBox="1">
+                        <a:spLocks noChangeArrowheads="1"/>
+                      </wps:cNvSpPr>
+                      <wps:spPr bwMode="auto">
+                        <a:xfrm>
+                          <a:off x="0" y="0"/>
+                          <a:ext cx="1897380" cy="297180"/>
+                        </a:xfrm>
+                        <a:prstGeom prst="rect">
+                          <a:avLst/>
+                        </a:prstGeom>
+                        <a:solidFill>
+                          <a:srgbClr val="FFFFFF"/>
+                        </a:solidFill>
+                        <a:ln w="9525">
+                          <a:noFill/>
+                          <a:miter lim="800000"/>
+                          <a:headEnd/>
+                          <a:tailEnd/>
+                        </a:ln>
+                      </wps:spPr>
+                      <wps:txbx>
+                        <w:txbxContent>
+                          <w:p>
+                            <w:pPr>
+                              <w:rPr>
+                                <w:rFonts w:ascii="Consolas" w:hAnsi="Consolas"/>
+                              </w:rPr>
+                            </w:pPr>
+                            <w:r>
+                              <w:rPr>
+                                <w:rFonts w:ascii="Consolas" w:hAnsi="Consolas"/>
+                              </w:rPr>
+                              <w:t>Django-admin startapp Janus</w:t>
+                            </w:r>
+                          </w:p>
+                        </w:txbxContent>
+                      </wps:txbx>
+                      <wps:bodyPr rot="0" vert="horz" wrap="square" lIns="91440" tIns="45720" rIns="91440" bIns="45720" anchor="t" anchorCtr="0">
+                        <a:noAutofit/>
+                      </wps:bodyPr>
+                    </wps:wsp>
+                  </a:graphicData>
+                </a:graphic>
+              </wp:inline>
+            </w:drawing>
+          </mc:Choice>
+          <mc:Fallback>
+            <w:pict>
+              <v:shape w14:anchorId="35A4EA7E" id="_x0000_s1030" type="#_x0000_t202" style="width:149.4pt;height:23.4pt;visibility:visible;mso-wrap-style:square;mso-left-percent:-10001;mso-top-percent:-10001;mso-position-horizontal:absolute;mso-position-horizontal-relative:char;mso-position-vertical:absolute;mso-position-vertical-relative:line;mso-left-percent:-10001;mso-top-percent:-10001;v-text-anchor:top" o:gfxdata="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" stroked="f">
+                <v:textbox>
+                  <w:txbxContent>
+                    <w:p>
+                      <w:pPr>
+                        <w:rPr>
+                          <w:rFonts w:ascii="Consolas" w:hAnsi="Consolas"/>
+                        </w:rPr>
+                      </w:pPr>
+                      <w:r>
+                        <w:rPr>
+                          <w:rFonts w:ascii="Consolas" w:hAnsi="Consolas"/>
+                        </w:rPr>
+                        <w:t>Django-admin startapp Janus</w:t>
+                      </w:r>
+                    </w:p>
+                  </w:txbxContent>
+                </v:textbox>
+                <w10:anchorlock/>
+              </v:shape>
+            </w:pict>
+          </mc:Fallback>
+        </mc:AlternateContent>
+      </w:r>
+    </w:p>
+    <w:p>
+      <w:pPr>
+        <w:pStyle w:val="ListParagraph"/>
+        <w:numPr>
+          <w:ilvl w:val="0"/>
+          <w:numId w:val="4"/>
+        </w:numPr>
+        <w:rPr>
+          <w:i/>
+          <w:iCs/>
+        </w:rPr>
+      </w:pPr>
+      <w:r>
+        <w:rPr>
+          <w:noProof/>
+        </w:rPr>
+        <w:lastRenderedPageBreak/>
+        <w:t>Add new app to settings.py file and add urls and basic django stuff</w:t>
+      </w:r>
+      <w:r>
+        <w:br/>
       </w:r>
     </w:p>
     <w:sectPr>

</xml_diff>

<commit_message>
added necssary packages for the environment.
</commit_message>
<xml_diff>
--- a/Documentation.docx
+++ b/Documentation.docx
@@ -117,13 +117,27 @@
         <w:rPr>
           <w:color w:val="00B050"/>
         </w:rPr>
-        <w:t>Image sets</w:t>
-      </w:r>
+        <w:t xml:space="preserve">Image </w:t>
+      </w:r>
+      <w:proofErr w:type="gramStart"/>
       <w:r>
         <w:rPr>
           <w:color w:val="00B050"/>
         </w:rPr>
-        <w:t>(Cacheable)(only need the encodings to cluster)</w:t>
+        <w:t>sets</w:t>
+      </w:r>
+      <w:r>
+        <w:rPr>
+          <w:color w:val="00B050"/>
+        </w:rPr>
+        <w:t>(</w:t>
+      </w:r>
+      <w:proofErr w:type="gramEnd"/>
+      <w:r>
+        <w:rPr>
+          <w:color w:val="00B050"/>
+        </w:rPr>
+        <w:t>Cacheable)(only need the encodings to cluster)</w:t>
       </w:r>
     </w:p>
     <w:p>
@@ -313,8 +327,30 @@
                               <w:rPr>
                                 <w:rFonts w:ascii="Consolas" w:hAnsi="Consolas"/>
                               </w:rPr>
-                              <w:t>python -mvenv Face_Simenv</w:t>
-                            </w:r>
+                              <w:t>python -</w:t>
+                            </w:r>
+                            <w:proofErr w:type="spellStart"/>
+                            <w:r>
+                              <w:rPr>
+                                <w:rFonts w:ascii="Consolas" w:hAnsi="Consolas"/>
+                              </w:rPr>
+                              <w:t>mvenv</w:t>
+                            </w:r>
+                            <w:proofErr w:type="spellEnd"/>
+                            <w:r>
+                              <w:rPr>
+                                <w:rFonts w:ascii="Consolas" w:hAnsi="Consolas"/>
+                              </w:rPr>
+                              <w:t xml:space="preserve"> </w:t>
+                            </w:r>
+                            <w:proofErr w:type="spellStart"/>
+                            <w:r>
+                              <w:rPr>
+                                <w:rFonts w:ascii="Consolas" w:hAnsi="Consolas"/>
+                              </w:rPr>
+                              <w:t>Face_Simenv</w:t>
+                            </w:r>
+                            <w:proofErr w:type="spellEnd"/>
                           </w:p>
                         </w:txbxContent>
                       </wps:txbx>
@@ -346,8 +382,30 @@
                         <w:rPr>
                           <w:rFonts w:ascii="Consolas" w:hAnsi="Consolas"/>
                         </w:rPr>
-                        <w:t>python -mvenv Face_Simenv</w:t>
-                      </w:r>
+                        <w:t>python -</w:t>
+                      </w:r>
+                      <w:proofErr w:type="spellStart"/>
+                      <w:r>
+                        <w:rPr>
+                          <w:rFonts w:ascii="Consolas" w:hAnsi="Consolas"/>
+                        </w:rPr>
+                        <w:t>mvenv</w:t>
+                      </w:r>
+                      <w:proofErr w:type="spellEnd"/>
+                      <w:r>
+                        <w:rPr>
+                          <w:rFonts w:ascii="Consolas" w:hAnsi="Consolas"/>
+                        </w:rPr>
+                        <w:t xml:space="preserve"> </w:t>
+                      </w:r>
+                      <w:proofErr w:type="spellStart"/>
+                      <w:r>
+                        <w:rPr>
+                          <w:rFonts w:ascii="Consolas" w:hAnsi="Consolas"/>
+                        </w:rPr>
+                        <w:t>Face_Simenv</w:t>
+                      </w:r>
+                      <w:proofErr w:type="spellEnd"/>
                     </w:p>
                   </w:txbxContent>
                 </v:textbox>
@@ -429,12 +487,28 @@
                                 <w:rFonts w:ascii="Consolas" w:hAnsi="Consolas"/>
                               </w:rPr>
                             </w:pPr>
-                            <w:r>
-                              <w:rPr>
-                                <w:rFonts w:ascii="Consolas" w:hAnsi="Consolas"/>
-                              </w:rPr>
-                              <w:t>.\Face_Simenv\Scripts\activate</w:t>
-                            </w:r>
+                            <w:proofErr w:type="gramStart"/>
+                            <w:r>
+                              <w:rPr>
+                                <w:rFonts w:ascii="Consolas" w:hAnsi="Consolas"/>
+                              </w:rPr>
+                              <w:t>.\</w:t>
+                            </w:r>
+                            <w:proofErr w:type="spellStart"/>
+                            <w:r>
+                              <w:rPr>
+                                <w:rFonts w:ascii="Consolas" w:hAnsi="Consolas"/>
+                              </w:rPr>
+                              <w:t>Face_Simenv</w:t>
+                            </w:r>
+                            <w:proofErr w:type="spellEnd"/>
+                            <w:r>
+                              <w:rPr>
+                                <w:rFonts w:ascii="Consolas" w:hAnsi="Consolas"/>
+                              </w:rPr>
+                              <w:t>\Scripts\activate</w:t>
+                            </w:r>
+                            <w:proofErr w:type="gramEnd"/>
                           </w:p>
                         </w:txbxContent>
                       </wps:txbx>
@@ -458,12 +532,28 @@
                           <w:rFonts w:ascii="Consolas" w:hAnsi="Consolas"/>
                         </w:rPr>
                       </w:pPr>
-                      <w:r>
-                        <w:rPr>
-                          <w:rFonts w:ascii="Consolas" w:hAnsi="Consolas"/>
-                        </w:rPr>
-                        <w:t>.\Face_Simenv\Scripts\activate</w:t>
-                      </w:r>
+                      <w:proofErr w:type="gramStart"/>
+                      <w:r>
+                        <w:rPr>
+                          <w:rFonts w:ascii="Consolas" w:hAnsi="Consolas"/>
+                        </w:rPr>
+                        <w:t>.\</w:t>
+                      </w:r>
+                      <w:proofErr w:type="spellStart"/>
+                      <w:r>
+                        <w:rPr>
+                          <w:rFonts w:ascii="Consolas" w:hAnsi="Consolas"/>
+                        </w:rPr>
+                        <w:t>Face_Simenv</w:t>
+                      </w:r>
+                      <w:proofErr w:type="spellEnd"/>
+                      <w:r>
+                        <w:rPr>
+                          <w:rFonts w:ascii="Consolas" w:hAnsi="Consolas"/>
+                        </w:rPr>
+                        <w:t>\Scripts\activate</w:t>
+                      </w:r>
+                      <w:proofErr w:type="gramEnd"/>
                     </w:p>
                   </w:txbxContent>
                 </v:textbox>
@@ -546,8 +636,188 @@
                                 <w:sz w:val="18"/>
                                 <w:szCs w:val="18"/>
                               </w:rPr>
-                              <w:t>pip install opencv-python matplotlib numpy scipy scikit-learn imutils face_recognition django djangorestframework markdown django-filter</w:t>
-                            </w:r>
+                              <w:t xml:space="preserve">pip install </w:t>
+                            </w:r>
+                            <w:proofErr w:type="spellStart"/>
+                            <w:r>
+                              <w:rPr>
+                                <w:rFonts w:ascii="Consolas" w:hAnsi="Consolas"/>
+                                <w:sz w:val="18"/>
+                                <w:szCs w:val="18"/>
+                              </w:rPr>
+                              <w:t>opencv</w:t>
+                            </w:r>
+                            <w:proofErr w:type="spellEnd"/>
+                            <w:r>
+                              <w:rPr>
+                                <w:rFonts w:ascii="Consolas" w:hAnsi="Consolas"/>
+                                <w:sz w:val="18"/>
+                                <w:szCs w:val="18"/>
+                              </w:rPr>
+                              <w:t xml:space="preserve">-python matplotlib </w:t>
+                            </w:r>
+                            <w:proofErr w:type="spellStart"/>
+                            <w:r>
+                              <w:rPr>
+                                <w:rFonts w:ascii="Consolas" w:hAnsi="Consolas"/>
+                                <w:sz w:val="18"/>
+                                <w:szCs w:val="18"/>
+                              </w:rPr>
+                              <w:t>numpy</w:t>
+                            </w:r>
+                            <w:proofErr w:type="spellEnd"/>
+                            <w:r>
+                              <w:rPr>
+                                <w:rFonts w:ascii="Consolas" w:hAnsi="Consolas"/>
+                                <w:sz w:val="18"/>
+                                <w:szCs w:val="18"/>
+                              </w:rPr>
+                              <w:t xml:space="preserve"> </w:t>
+                            </w:r>
+                            <w:proofErr w:type="spellStart"/>
+                            <w:r>
+                              <w:rPr>
+                                <w:rFonts w:ascii="Consolas" w:hAnsi="Consolas"/>
+                                <w:sz w:val="18"/>
+                                <w:szCs w:val="18"/>
+                              </w:rPr>
+                              <w:t>scipy</w:t>
+                            </w:r>
+                            <w:proofErr w:type="spellEnd"/>
+                            <w:r>
+                              <w:rPr>
+                                <w:rFonts w:ascii="Consolas" w:hAnsi="Consolas"/>
+                                <w:sz w:val="18"/>
+                                <w:szCs w:val="18"/>
+                              </w:rPr>
+                              <w:t xml:space="preserve"> scikit-learn </w:t>
+                            </w:r>
+                            <w:proofErr w:type="spellStart"/>
+                            <w:r>
+                              <w:rPr>
+                                <w:rFonts w:ascii="Consolas" w:hAnsi="Consolas"/>
+                                <w:sz w:val="18"/>
+                                <w:szCs w:val="18"/>
+                              </w:rPr>
+                              <w:t>imutils</w:t>
+                            </w:r>
+                            <w:proofErr w:type="spellEnd"/>
+                            <w:r>
+                              <w:rPr>
+                                <w:rFonts w:ascii="Consolas" w:hAnsi="Consolas"/>
+                                <w:sz w:val="18"/>
+                                <w:szCs w:val="18"/>
+                              </w:rPr>
+                              <w:t xml:space="preserve"> </w:t>
+                            </w:r>
+                            <w:proofErr w:type="spellStart"/>
+                            <w:r>
+                              <w:rPr>
+                                <w:rFonts w:ascii="Consolas" w:hAnsi="Consolas"/>
+                                <w:sz w:val="18"/>
+                                <w:szCs w:val="18"/>
+                              </w:rPr>
+                              <w:t>face_recognition</w:t>
+                            </w:r>
+                            <w:proofErr w:type="spellEnd"/>
+                            <w:r>
+                              <w:rPr>
+                                <w:rFonts w:ascii="Consolas" w:hAnsi="Consolas"/>
+                                <w:sz w:val="18"/>
+                                <w:szCs w:val="18"/>
+                              </w:rPr>
+                              <w:t xml:space="preserve"> </w:t>
+                            </w:r>
+                            <w:proofErr w:type="spellStart"/>
+                            <w:r>
+                              <w:rPr>
+                                <w:rFonts w:ascii="Consolas" w:hAnsi="Consolas"/>
+                                <w:sz w:val="18"/>
+                                <w:szCs w:val="18"/>
+                              </w:rPr>
+                              <w:t>django</w:t>
+                            </w:r>
+                            <w:proofErr w:type="spellEnd"/>
+                            <w:r>
+                              <w:rPr>
+                                <w:rFonts w:ascii="Consolas" w:hAnsi="Consolas"/>
+                                <w:sz w:val="18"/>
+                                <w:szCs w:val="18"/>
+                              </w:rPr>
+                              <w:t xml:space="preserve"> </w:t>
+                            </w:r>
+                            <w:proofErr w:type="spellStart"/>
+                            <w:r>
+                              <w:rPr>
+                                <w:rFonts w:ascii="Consolas" w:hAnsi="Consolas"/>
+                                <w:sz w:val="18"/>
+                                <w:szCs w:val="18"/>
+                              </w:rPr>
+                              <w:t>djangorestframework</w:t>
+                            </w:r>
+                            <w:proofErr w:type="spellEnd"/>
+                            <w:r>
+                              <w:rPr>
+                                <w:rFonts w:ascii="Consolas" w:hAnsi="Consolas"/>
+                                <w:sz w:val="18"/>
+                                <w:szCs w:val="18"/>
+                              </w:rPr>
+                              <w:t xml:space="preserve"> markdown </w:t>
+                            </w:r>
+                            <w:proofErr w:type="spellStart"/>
+                            <w:r>
+                              <w:rPr>
+                                <w:rFonts w:ascii="Consolas" w:hAnsi="Consolas"/>
+                                <w:sz w:val="18"/>
+                                <w:szCs w:val="18"/>
+                              </w:rPr>
+                              <w:t>django</w:t>
+                            </w:r>
+                            <w:proofErr w:type="spellEnd"/>
+                            <w:r>
+                              <w:rPr>
+                                <w:rFonts w:ascii="Consolas" w:hAnsi="Consolas"/>
+                                <w:sz w:val="18"/>
+                                <w:szCs w:val="18"/>
+                              </w:rPr>
+                              <w:t>-filter</w:t>
+                            </w:r>
+                            <w:r>
+                              <w:rPr>
+                                <w:rFonts w:ascii="Consolas" w:hAnsi="Consolas"/>
+                                <w:sz w:val="18"/>
+                                <w:szCs w:val="18"/>
+                              </w:rPr>
+                              <w:t xml:space="preserve"> </w:t>
+                            </w:r>
+                            <w:proofErr w:type="spellStart"/>
+                            <w:r>
+                              <w:rPr>
+                                <w:rFonts w:ascii="Consolas" w:hAnsi="Consolas"/>
+                                <w:sz w:val="18"/>
+                                <w:szCs w:val="18"/>
+                              </w:rPr>
+                              <w:t>tensorflow</w:t>
+                            </w:r>
+                            <w:proofErr w:type="spellEnd"/>
+                            <w:r>
+                              <w:rPr>
+                                <w:rFonts w:ascii="Consolas" w:hAnsi="Consolas"/>
+                                <w:sz w:val="18"/>
+                                <w:szCs w:val="18"/>
+                              </w:rPr>
+                              <w:t xml:space="preserve"> </w:t>
+                            </w:r>
+                            <w:proofErr w:type="spellStart"/>
+                            <w:r>
+                              <w:rPr>
+                                <w:rFonts w:ascii="Consolas" w:hAnsi="Consolas"/>
+                                <w:sz w:val="18"/>
+                                <w:szCs w:val="18"/>
+                              </w:rPr>
+                              <w:t>keras</w:t>
+                            </w:r>
+                            <w:proofErr w:type="spellEnd"/>
                           </w:p>
                         </w:txbxContent>
                       </wps:txbx>
@@ -579,8 +849,188 @@
                           <w:sz w:val="18"/>
                           <w:szCs w:val="18"/>
                         </w:rPr>
-                        <w:t>pip install opencv-python matplotlib numpy scipy scikit-learn imutils face_recognition django djangorestframework markdown django-filter</w:t>
-                      </w:r>
+                        <w:t xml:space="preserve">pip install </w:t>
+                      </w:r>
+                      <w:proofErr w:type="spellStart"/>
+                      <w:r>
+                        <w:rPr>
+                          <w:rFonts w:ascii="Consolas" w:hAnsi="Consolas"/>
+                          <w:sz w:val="18"/>
+                          <w:szCs w:val="18"/>
+                        </w:rPr>
+                        <w:t>opencv</w:t>
+                      </w:r>
+                      <w:proofErr w:type="spellEnd"/>
+                      <w:r>
+                        <w:rPr>
+                          <w:rFonts w:ascii="Consolas" w:hAnsi="Consolas"/>
+                          <w:sz w:val="18"/>
+                          <w:szCs w:val="18"/>
+                        </w:rPr>
+                        <w:t xml:space="preserve">-python matplotlib </w:t>
+                      </w:r>
+                      <w:proofErr w:type="spellStart"/>
+                      <w:r>
+                        <w:rPr>
+                          <w:rFonts w:ascii="Consolas" w:hAnsi="Consolas"/>
+                          <w:sz w:val="18"/>
+                          <w:szCs w:val="18"/>
+                        </w:rPr>
+                        <w:t>numpy</w:t>
+                      </w:r>
+                      <w:proofErr w:type="spellEnd"/>
+                      <w:r>
+                        <w:rPr>
+                          <w:rFonts w:ascii="Consolas" w:hAnsi="Consolas"/>
+                          <w:sz w:val="18"/>
+                          <w:szCs w:val="18"/>
+                        </w:rPr>
+                        <w:t xml:space="preserve"> </w:t>
+                      </w:r>
+                      <w:proofErr w:type="spellStart"/>
+                      <w:r>
+                        <w:rPr>
+                          <w:rFonts w:ascii="Consolas" w:hAnsi="Consolas"/>
+                          <w:sz w:val="18"/>
+                          <w:szCs w:val="18"/>
+                        </w:rPr>
+                        <w:t>scipy</w:t>
+                      </w:r>
+                      <w:proofErr w:type="spellEnd"/>
+                      <w:r>
+                        <w:rPr>
+                          <w:rFonts w:ascii="Consolas" w:hAnsi="Consolas"/>
+                          <w:sz w:val="18"/>
+                          <w:szCs w:val="18"/>
+                        </w:rPr>
+                        <w:t xml:space="preserve"> scikit-learn </w:t>
+                      </w:r>
+                      <w:proofErr w:type="spellStart"/>
+                      <w:r>
+                        <w:rPr>
+                          <w:rFonts w:ascii="Consolas" w:hAnsi="Consolas"/>
+                          <w:sz w:val="18"/>
+                          <w:szCs w:val="18"/>
+                        </w:rPr>
+                        <w:t>imutils</w:t>
+                      </w:r>
+                      <w:proofErr w:type="spellEnd"/>
+                      <w:r>
+                        <w:rPr>
+                          <w:rFonts w:ascii="Consolas" w:hAnsi="Consolas"/>
+                          <w:sz w:val="18"/>
+                          <w:szCs w:val="18"/>
+                        </w:rPr>
+                        <w:t xml:space="preserve"> </w:t>
+                      </w:r>
+                      <w:proofErr w:type="spellStart"/>
+                      <w:r>
+                        <w:rPr>
+                          <w:rFonts w:ascii="Consolas" w:hAnsi="Consolas"/>
+                          <w:sz w:val="18"/>
+                          <w:szCs w:val="18"/>
+                        </w:rPr>
+                        <w:t>face_recognition</w:t>
+                      </w:r>
+                      <w:proofErr w:type="spellEnd"/>
+                      <w:r>
+                        <w:rPr>
+                          <w:rFonts w:ascii="Consolas" w:hAnsi="Consolas"/>
+                          <w:sz w:val="18"/>
+                          <w:szCs w:val="18"/>
+                        </w:rPr>
+                        <w:t xml:space="preserve"> </w:t>
+                      </w:r>
+                      <w:proofErr w:type="spellStart"/>
+                      <w:r>
+                        <w:rPr>
+                          <w:rFonts w:ascii="Consolas" w:hAnsi="Consolas"/>
+                          <w:sz w:val="18"/>
+                          <w:szCs w:val="18"/>
+                        </w:rPr>
+                        <w:t>django</w:t>
+                      </w:r>
+                      <w:proofErr w:type="spellEnd"/>
+                      <w:r>
+                        <w:rPr>
+                          <w:rFonts w:ascii="Consolas" w:hAnsi="Consolas"/>
+                          <w:sz w:val="18"/>
+                          <w:szCs w:val="18"/>
+                        </w:rPr>
+                        <w:t xml:space="preserve"> </w:t>
+                      </w:r>
+                      <w:proofErr w:type="spellStart"/>
+                      <w:r>
+                        <w:rPr>
+                          <w:rFonts w:ascii="Consolas" w:hAnsi="Consolas"/>
+                          <w:sz w:val="18"/>
+                          <w:szCs w:val="18"/>
+                        </w:rPr>
+                        <w:t>djangorestframework</w:t>
+                      </w:r>
+                      <w:proofErr w:type="spellEnd"/>
+                      <w:r>
+                        <w:rPr>
+                          <w:rFonts w:ascii="Consolas" w:hAnsi="Consolas"/>
+                          <w:sz w:val="18"/>
+                          <w:szCs w:val="18"/>
+                        </w:rPr>
+                        <w:t xml:space="preserve"> markdown </w:t>
+                      </w:r>
+                      <w:proofErr w:type="spellStart"/>
+                      <w:r>
+                        <w:rPr>
+                          <w:rFonts w:ascii="Consolas" w:hAnsi="Consolas"/>
+                          <w:sz w:val="18"/>
+                          <w:szCs w:val="18"/>
+                        </w:rPr>
+                        <w:t>django</w:t>
+                      </w:r>
+                      <w:proofErr w:type="spellEnd"/>
+                      <w:r>
+                        <w:rPr>
+                          <w:rFonts w:ascii="Consolas" w:hAnsi="Consolas"/>
+                          <w:sz w:val="18"/>
+                          <w:szCs w:val="18"/>
+                        </w:rPr>
+                        <w:t>-filter</w:t>
+                      </w:r>
+                      <w:r>
+                        <w:rPr>
+                          <w:rFonts w:ascii="Consolas" w:hAnsi="Consolas"/>
+                          <w:sz w:val="18"/>
+                          <w:szCs w:val="18"/>
+                        </w:rPr>
+                        <w:t xml:space="preserve"> </w:t>
+                      </w:r>
+                      <w:proofErr w:type="spellStart"/>
+                      <w:r>
+                        <w:rPr>
+                          <w:rFonts w:ascii="Consolas" w:hAnsi="Consolas"/>
+                          <w:sz w:val="18"/>
+                          <w:szCs w:val="18"/>
+                        </w:rPr>
+                        <w:t>tensorflow</w:t>
+                      </w:r>
+                      <w:proofErr w:type="spellEnd"/>
+                      <w:r>
+                        <w:rPr>
+                          <w:rFonts w:ascii="Consolas" w:hAnsi="Consolas"/>
+                          <w:sz w:val="18"/>
+                          <w:szCs w:val="18"/>
+                        </w:rPr>
+                        <w:t xml:space="preserve"> </w:t>
+                      </w:r>
+                      <w:proofErr w:type="spellStart"/>
+                      <w:r>
+                        <w:rPr>
+                          <w:rFonts w:ascii="Consolas" w:hAnsi="Consolas"/>
+                          <w:sz w:val="18"/>
+                          <w:szCs w:val="18"/>
+                        </w:rPr>
+                        <w:t>keras</w:t>
+                      </w:r>
+                      <w:proofErr w:type="spellEnd"/>
                     </w:p>
                   </w:txbxContent>
                 </v:textbox>
@@ -604,7 +1054,23 @@
         </w:rPr>
       </w:pPr>
       <w:r>
-        <w:t>If face_recognition isn’t intalled, download python executable and C++ executable using Visual studio</w:t>
+        <w:t xml:space="preserve">If </w:t>
+      </w:r>
+      <w:proofErr w:type="spellStart"/>
+      <w:r>
+        <w:t>face_recognition</w:t>
+      </w:r>
+      <w:proofErr w:type="spellEnd"/>
+      <w:r>
+        <w:t xml:space="preserve"> isn’t </w:t>
+      </w:r>
+      <w:proofErr w:type="spellStart"/>
+      <w:r>
+        <w:t>intalled</w:t>
+      </w:r>
+      <w:proofErr w:type="spellEnd"/>
+      <w:r>
+        <w:t>, download python executable and C++ executable using Visual studio</w:t>
       </w:r>
     </w:p>
     <w:p>
@@ -678,8 +1144,30 @@
                               <w:rPr>
                                 <w:rFonts w:ascii="Consolas" w:hAnsi="Consolas"/>
                               </w:rPr>
-                              <w:t>Django-admin startproject face_similarity</w:t>
-                            </w:r>
+                              <w:t xml:space="preserve">Django-admin </w:t>
+                            </w:r>
+                            <w:proofErr w:type="spellStart"/>
+                            <w:r>
+                              <w:rPr>
+                                <w:rFonts w:ascii="Consolas" w:hAnsi="Consolas"/>
+                              </w:rPr>
+                              <w:t>startproject</w:t>
+                            </w:r>
+                            <w:proofErr w:type="spellEnd"/>
+                            <w:r>
+                              <w:rPr>
+                                <w:rFonts w:ascii="Consolas" w:hAnsi="Consolas"/>
+                              </w:rPr>
+                              <w:t xml:space="preserve"> </w:t>
+                            </w:r>
+                            <w:proofErr w:type="spellStart"/>
+                            <w:r>
+                              <w:rPr>
+                                <w:rFonts w:ascii="Consolas" w:hAnsi="Consolas"/>
+                              </w:rPr>
+                              <w:t>face_similarity</w:t>
+                            </w:r>
+                            <w:proofErr w:type="spellEnd"/>
                           </w:p>
                         </w:txbxContent>
                       </wps:txbx>
@@ -707,8 +1195,30 @@
                         <w:rPr>
                           <w:rFonts w:ascii="Consolas" w:hAnsi="Consolas"/>
                         </w:rPr>
-                        <w:t>Django-admin startproject face_similarity</w:t>
-                      </w:r>
+                        <w:t xml:space="preserve">Django-admin </w:t>
+                      </w:r>
+                      <w:proofErr w:type="spellStart"/>
+                      <w:r>
+                        <w:rPr>
+                          <w:rFonts w:ascii="Consolas" w:hAnsi="Consolas"/>
+                        </w:rPr>
+                        <w:t>startproject</w:t>
+                      </w:r>
+                      <w:proofErr w:type="spellEnd"/>
+                      <w:r>
+                        <w:rPr>
+                          <w:rFonts w:ascii="Consolas" w:hAnsi="Consolas"/>
+                        </w:rPr>
+                        <w:t xml:space="preserve"> </w:t>
+                      </w:r>
+                      <w:proofErr w:type="spellStart"/>
+                      <w:r>
+                        <w:rPr>
+                          <w:rFonts w:ascii="Consolas" w:hAnsi="Consolas"/>
+                        </w:rPr>
+                        <w:t>face_similarity</w:t>
+                      </w:r>
+                      <w:proofErr w:type="spellEnd"/>
                     </w:p>
                   </w:txbxContent>
                 </v:textbox>
@@ -799,7 +1309,21 @@
                               <w:rPr>
                                 <w:rFonts w:ascii="Consolas" w:hAnsi="Consolas"/>
                               </w:rPr>
-                              <w:t>Django-admin startapp Janus</w:t>
+                              <w:t xml:space="preserve">Django-admin </w:t>
+                            </w:r>
+                            <w:proofErr w:type="spellStart"/>
+                            <w:r>
+                              <w:rPr>
+                                <w:rFonts w:ascii="Consolas" w:hAnsi="Consolas"/>
+                              </w:rPr>
+                              <w:t>startapp</w:t>
+                            </w:r>
+                            <w:proofErr w:type="spellEnd"/>
+                            <w:r>
+                              <w:rPr>
+                                <w:rFonts w:ascii="Consolas" w:hAnsi="Consolas"/>
+                              </w:rPr>
+                              <w:t xml:space="preserve"> Janus</w:t>
                             </w:r>
                           </w:p>
                         </w:txbxContent>
@@ -828,7 +1352,21 @@
                         <w:rPr>
                           <w:rFonts w:ascii="Consolas" w:hAnsi="Consolas"/>
                         </w:rPr>
-                        <w:t>Django-admin startapp Janus</w:t>
+                        <w:t xml:space="preserve">Django-admin </w:t>
+                      </w:r>
+                      <w:proofErr w:type="spellStart"/>
+                      <w:r>
+                        <w:rPr>
+                          <w:rFonts w:ascii="Consolas" w:hAnsi="Consolas"/>
+                        </w:rPr>
+                        <w:t>startapp</w:t>
+                      </w:r>
+                      <w:proofErr w:type="spellEnd"/>
+                      <w:r>
+                        <w:rPr>
+                          <w:rFonts w:ascii="Consolas" w:hAnsi="Consolas"/>
+                        </w:rPr>
+                        <w:t xml:space="preserve"> Janus</w:t>
                       </w:r>
                     </w:p>
                   </w:txbxContent>

</xml_diff>